<commit_message>
Inizio Elaborazione - Iterazione 5
</commit_message>
<xml_diff>
--- a/6. Elaborazione 5/2022_01_29_UniCTest_Elaborazione_5.docx
+++ b/6. Elaborazione 5/2022_01_29_UniCTest_Elaborazione_5.docx
@@ -62,7 +62,13 @@
         <w:rPr>
           <w:color w:val="02376B" w:themeColor="text1" w:themeShade="BF"/>
         </w:rPr>
-        <w:t>Elaborazione – Iterazione 4</w:t>
+        <w:t xml:space="preserve">Elaborazione – Iterazione </w:t>
+      </w:r>
+      <w:r>
+        <w:rPr>
+          <w:color w:val="02376B" w:themeColor="text1" w:themeShade="BF"/>
+        </w:rPr>
+        <w:t>5</w:t>
       </w:r>
     </w:p>
     <w:sdt>
@@ -482,6 +488,9 @@
             <w:r>
               <w:t>Elaborazione</w:t>
             </w:r>
+            <w:r>
+              <w:t xml:space="preserve"> 5</w:t>
+            </w:r>
           </w:p>
         </w:tc>
         <w:tc>
@@ -496,13 +505,16 @@
               <w:t>2021/</w:t>
             </w:r>
             <w:r>
-              <w:t>01</w:t>
+              <w:t>0</w:t>
+            </w:r>
+            <w:r>
+              <w:t>2</w:t>
             </w:r>
             <w:r>
               <w:t>/</w:t>
             </w:r>
             <w:r>
-              <w:t>29</w:t>
+              <w:t>03</w:t>
             </w:r>
           </w:p>
         </w:tc>
@@ -515,7 +527,10 @@
               <w:cnfStyle w:val="000000100000" w:firstRow="0" w:lastRow="0" w:firstColumn="0" w:lastColumn="0" w:oddVBand="0" w:evenVBand="0" w:oddHBand="1" w:evenHBand="0" w:firstRowFirstColumn="0" w:firstRowLastColumn="0" w:lastRowFirstColumn="0" w:lastRowLastColumn="0"/>
             </w:pPr>
             <w:r>
-              <w:t>Quarta iterazione della fase di elaborazione.</w:t>
+              <w:t>Quinta</w:t>
+            </w:r>
+            <w:r>
+              <w:t xml:space="preserve"> iterazione della fase di elaborazione.</w:t>
             </w:r>
           </w:p>
         </w:tc>
@@ -1012,7 +1027,13 @@
               <w:t>5</w:t>
             </w:r>
             <w:r>
-              <w:t xml:space="preserve">. Il tutor seleziona i quesiti da inserire relativi alla materia </w:t>
+              <w:t xml:space="preserve">. Il </w:t>
+            </w:r>
+            <w:r>
+              <w:t>T</w:t>
+            </w:r>
+            <w:r>
+              <w:t xml:space="preserve">utor seleziona i quesiti da inserire relativi alla materia </w:t>
             </w:r>
             <w:r>
               <w:t>indicata</w:t>
@@ -2684,7 +2705,13 @@
               <w:t>5</w:t>
             </w:r>
             <w:r>
-              <w:t>. Il tutor seleziona i quesiti da inserire relativi alla materia indicata.</w:t>
+              <w:t xml:space="preserve">. Il </w:t>
+            </w:r>
+            <w:r>
+              <w:t>T</w:t>
+            </w:r>
+            <w:r>
+              <w:t>utor seleziona i quesiti da inserire relativi alla materia indicata.</w:t>
             </w:r>
           </w:p>
           <w:p>
@@ -2768,13 +2795,22 @@
           <w:numId w:val="26"/>
         </w:numPr>
       </w:pPr>
+      <w:proofErr w:type="spellStart"/>
       <w:r>
         <w:rPr>
           <w:b/>
           <w:bCs/>
         </w:rPr>
-        <w:t>Tutor di simulazione</w:t>
-      </w:r>
+        <w:t>Tutor</w:t>
+      </w:r>
+      <w:r>
+        <w:rPr>
+          <w:b/>
+          <w:bCs/>
+        </w:rPr>
+        <w:t>Simulazione</w:t>
+      </w:r>
+      <w:proofErr w:type="spellEnd"/>
       <w:r>
         <w:t xml:space="preserve">: </w:t>
       </w:r>
@@ -2793,13 +2829,29 @@
           <w:numId w:val="26"/>
         </w:numPr>
       </w:pPr>
+      <w:proofErr w:type="spellStart"/>
       <w:r>
         <w:rPr>
           <w:b/>
           <w:bCs/>
         </w:rPr>
-        <w:t>Modulo per le risposte</w:t>
-      </w:r>
+        <w:t>Modul</w:t>
+      </w:r>
+      <w:r>
+        <w:rPr>
+          <w:b/>
+          <w:bCs/>
+        </w:rPr>
+        <w:t>oR</w:t>
+      </w:r>
+      <w:r>
+        <w:rPr>
+          <w:b/>
+          <w:bCs/>
+        </w:rPr>
+        <w:t>isposte</w:t>
+      </w:r>
+      <w:proofErr w:type="spellEnd"/>
       <w:r>
         <w:t>:</w:t>
       </w:r>
@@ -2838,6 +2890,56 @@
       <w:proofErr w:type="spellStart"/>
       <w:r>
         <w:t>runtime</w:t>
+      </w:r>
+      <w:proofErr w:type="spellEnd"/>
+      <w:r>
+        <w:t>.</w:t>
+      </w:r>
+    </w:p>
+    <w:p>
+      <w:r>
+        <w:t xml:space="preserve">Ciò suggerisce l’applicazione del pattern </w:t>
+      </w:r>
+      <w:proofErr w:type="spellStart"/>
+      <w:r>
+        <w:t>GoF</w:t>
+      </w:r>
+      <w:proofErr w:type="spellEnd"/>
+      <w:r>
+        <w:t xml:space="preserve"> </w:t>
+      </w:r>
+      <w:r>
+        <w:rPr>
+          <w:b/>
+          <w:bCs/>
+        </w:rPr>
+        <w:t>Decorator</w:t>
+      </w:r>
+      <w:r>
+        <w:t>.</w:t>
+      </w:r>
+    </w:p>
+    <w:p>
+      <w:r>
+        <w:t xml:space="preserve">Ciò è stato applicato nella iterazione </w:t>
+      </w:r>
+      <w:proofErr w:type="gramStart"/>
+      <w:r>
+        <w:t>4</w:t>
+      </w:r>
+      <w:proofErr w:type="gramEnd"/>
+      <w:r>
+        <w:t xml:space="preserve"> della fase di Elaborazione nell’introduzione della classe concettuale Amministratore e, nella iterazione corrente, </w:t>
+      </w:r>
+      <w:r>
+        <w:t>si concretizza</w:t>
+      </w:r>
+      <w:r>
+        <w:t xml:space="preserve"> anche per la classe concettuale </w:t>
+      </w:r>
+      <w:proofErr w:type="spellStart"/>
+      <w:r>
+        <w:t>TutorSimulazione</w:t>
       </w:r>
       <w:proofErr w:type="spellEnd"/>
       <w:r>
@@ -2923,6 +3025,7 @@
           </w:tcPr>
           <w:p>
             <w:r>
+              <w:lastRenderedPageBreak/>
               <w:t>Scenario principale di successo</w:t>
             </w:r>
           </w:p>
@@ -2978,7 +3081,6 @@
               <w:cnfStyle w:val="000000100000" w:firstRow="0" w:lastRow="0" w:firstColumn="0" w:lastColumn="0" w:oddVBand="0" w:evenVBand="0" w:oddHBand="1" w:evenHBand="0" w:firstRowFirstColumn="0" w:firstRowLastColumn="0" w:lastRowFirstColumn="0" w:lastRowLastColumn="0"/>
             </w:pPr>
             <w:r>
-              <w:lastRenderedPageBreak/>
               <w:t>4. Il Sistema legge le informazioni del foglio risposte: l’</w:t>
             </w:r>
             <w:r>
@@ -3342,49 +3444,7 @@
     </w:p>
     <w:p>
       <w:r>
-        <w:t xml:space="preserve">Alla stregua di quanto visto per il </w:t>
-      </w:r>
-      <w:proofErr w:type="spellStart"/>
-      <w:r>
-        <w:t>TutorSimulazione</w:t>
-      </w:r>
-      <w:proofErr w:type="spellEnd"/>
-      <w:r>
-        <w:t>, b</w:t>
-      </w:r>
-      <w:r>
-        <w:t xml:space="preserve">isogna notare però che l’amministratore non è una classe candidata nuova, bensì può essere vista come una responsabilità addizionale di un tutor classico. Ciò è testimoniato dal fatto che questa responsabilità può essere assegnata o rimossa a </w:t>
-      </w:r>
-      <w:proofErr w:type="spellStart"/>
-      <w:r>
-        <w:t>runtime</w:t>
-      </w:r>
-      <w:proofErr w:type="spellEnd"/>
-      <w:r>
-        <w:t>.</w:t>
-      </w:r>
-    </w:p>
-    <w:p>
-      <w:r>
-        <w:t xml:space="preserve">Ciò suggerisce l’applicazione del pattern </w:t>
-      </w:r>
-      <w:proofErr w:type="spellStart"/>
-      <w:r>
-        <w:t>GoF</w:t>
-      </w:r>
-      <w:proofErr w:type="spellEnd"/>
-      <w:r>
-        <w:t xml:space="preserve"> </w:t>
-      </w:r>
-      <w:r>
-        <w:rPr>
-          <w:b/>
-          <w:bCs/>
-        </w:rPr>
-        <w:t>Decorator</w:t>
-      </w:r>
-      <w:r>
-        <w:t>.</w:t>
+        <w:t>Già introdotta nella iterazione precedente.</w:t>
       </w:r>
     </w:p>
     <w:p>
@@ -3411,18 +3471,34 @@
     </w:p>
     <w:p>
       <w:pPr>
-        <w:pStyle w:val="Titolo2"/>
+        <w:pStyle w:val="Titolo1"/>
       </w:pPr>
       <w:bookmarkStart w:id="2" w:name="_Toc94192170"/>
       <w:r>
-        <w:t>Diagramma di Sequenza di Sistema</w:t>
-      </w:r>
-      <w:bookmarkEnd w:id="2"/>
-      <w:r>
-        <w:t xml:space="preserve"> UC9</w:t>
+        <w:t>Analisi e Progettazione UC9</w:t>
       </w:r>
     </w:p>
     <w:p>
+      <w:pPr>
+        <w:pStyle w:val="Titolo2"/>
+      </w:pPr>
+      <w:r>
+        <w:t>Analisi Orientata agli Oggetti UC9</w:t>
+      </w:r>
+    </w:p>
+    <w:p>
+      <w:pPr>
+        <w:pStyle w:val="Titolo3"/>
+      </w:pPr>
+      <w:r>
+        <w:t>Diagramma di Sequenza di Sistema</w:t>
+      </w:r>
+      <w:bookmarkEnd w:id="2"/>
+      <w:r>
+        <w:t xml:space="preserve"> UC9</w:t>
+      </w:r>
+    </w:p>
+    <w:p>
       <w:r>
         <w:t xml:space="preserve">Una volta aggiornato il Modello di Dominio, </w:t>
       </w:r>
@@ -3442,10 +3518,7 @@
         <w:t xml:space="preserve">o </w:t>
       </w:r>
       <w:r>
-        <w:t>a UC</w:t>
-      </w:r>
-      <w:r>
-        <w:t>9</w:t>
+        <w:t>a UC9</w:t>
       </w:r>
       <w:r>
         <w:t xml:space="preserve">, </w:t>
@@ -3457,10 +3530,7 @@
         <w:t xml:space="preserve">e </w:t>
       </w:r>
       <w:r>
-        <w:t xml:space="preserve">di visualizzare in forma grafica l’interazione tra </w:t>
-      </w:r>
-      <w:r>
-        <w:t xml:space="preserve">il </w:t>
+        <w:t xml:space="preserve">di visualizzare in forma grafica l’interazione tra il </w:t>
       </w:r>
       <w:proofErr w:type="spellStart"/>
       <w:r>
@@ -3468,10 +3538,7 @@
       </w:r>
       <w:proofErr w:type="spellEnd"/>
       <w:r>
-        <w:t xml:space="preserve"> </w:t>
-      </w:r>
-      <w:r>
-        <w:t>ed il Sistema.</w:t>
+        <w:t xml:space="preserve"> ed il Sistema.</w:t>
       </w:r>
     </w:p>
     <w:p>
@@ -3491,7 +3558,7 @@
     </w:p>
     <w:p>
       <w:pPr>
-        <w:pStyle w:val="Titolo2"/>
+        <w:pStyle w:val="Titolo3"/>
       </w:pPr>
       <w:bookmarkStart w:id="3" w:name="_Toc94192171"/>
       <w:r>
@@ -3504,13 +3571,7 @@
     </w:p>
     <w:p>
       <w:r>
-        <w:t>Di seguito si riportano le descrizioni delle Operazioni eseguite in riferimento a UC</w:t>
-      </w:r>
-      <w:r>
-        <w:t>9</w:t>
-      </w:r>
-      <w:r>
-        <w:t>.</w:t>
+        <w:t>Di seguito si riportano le descrizioni delle Operazioni eseguite in riferimento a UC9.</w:t>
       </w:r>
     </w:p>
     <w:p>
@@ -3647,16 +3708,7 @@
               <w:cnfStyle w:val="000000100000" w:firstRow="0" w:lastRow="0" w:firstColumn="0" w:lastColumn="0" w:oddVBand="0" w:evenVBand="0" w:oddHBand="1" w:evenHBand="0" w:firstRowFirstColumn="0" w:firstRowLastColumn="0" w:lastRowFirstColumn="0" w:lastRowLastColumn="0"/>
             </w:pPr>
             <w:r>
-              <w:t>UC</w:t>
-            </w:r>
-            <w:r>
-              <w:t>9</w:t>
-            </w:r>
-            <w:r>
-              <w:t xml:space="preserve">: </w:t>
-            </w:r>
-            <w:r>
-              <w:t>Componi test per simulazione cartacea</w:t>
+              <w:t>UC9: Componi test per simulazione cartacea</w:t>
             </w:r>
           </w:p>
         </w:tc>
@@ -3743,28 +3795,22 @@
             <w:r>
               <w:t xml:space="preserve">È stato restituito l’elenco delle istanze </w:t>
             </w:r>
-            <w:proofErr w:type="spellStart"/>
             <w:r>
               <w:rPr>
                 <w:i/>
                 <w:iCs/>
               </w:rPr>
-              <w:t>tp</w:t>
-            </w:r>
-            <w:proofErr w:type="spellEnd"/>
-            <w:r>
-              <w:t xml:space="preserve"> di </w:t>
-            </w:r>
-            <w:proofErr w:type="spellStart"/>
-            <w:r>
-              <w:t>TemplatePersonalizzato</w:t>
-            </w:r>
-            <w:proofErr w:type="spellEnd"/>
-            <w:r>
-              <w:t xml:space="preserve"> al</w:t>
-            </w:r>
-            <w:r>
-              <w:t xml:space="preserve"> </w:t>
+              <w:t>t</w:t>
+            </w:r>
+            <w:r>
+              <w:rPr>
+                <w:i/>
+                <w:iCs/>
+              </w:rPr>
+              <w:t>e</w:t>
+            </w:r>
+            <w:r>
+              <w:t xml:space="preserve"> di Template al </w:t>
             </w:r>
             <w:proofErr w:type="spellStart"/>
             <w:r>
@@ -4027,32 +4073,43 @@
             <w:r>
               <w:t xml:space="preserve"> di Test ed è stata associata all’istanza </w:t>
             </w:r>
-            <w:proofErr w:type="spellStart"/>
             <w:r>
               <w:rPr>
                 <w:i/>
                 <w:iCs/>
               </w:rPr>
-              <w:t>tp</w:t>
-            </w:r>
-            <w:proofErr w:type="spellEnd"/>
-            <w:r>
-              <w:t xml:space="preserve"> di </w:t>
-            </w:r>
-            <w:proofErr w:type="spellStart"/>
-            <w:r>
-              <w:t>TemplatePersonalizzato</w:t>
-            </w:r>
-            <w:proofErr w:type="spellEnd"/>
-            <w:r>
-              <w:t xml:space="preserve"> avente </w:t>
+              <w:t>t</w:t>
             </w:r>
             <w:r>
               <w:rPr>
                 <w:i/>
                 <w:iCs/>
               </w:rPr>
-              <w:t>tp.id</w:t>
+              <w:t>e</w:t>
+            </w:r>
+            <w:r>
+              <w:t xml:space="preserve"> di Template avente </w:t>
+            </w:r>
+            <w:r>
+              <w:rPr>
+                <w:i/>
+                <w:iCs/>
+              </w:rPr>
+              <w:t>t</w:t>
+            </w:r>
+            <w:r>
+              <w:rPr>
+                <w:i/>
+                <w:iCs/>
+              </w:rPr>
+              <w:t>e</w:t>
+            </w:r>
+            <w:r>
+              <w:rPr>
+                <w:i/>
+                <w:iCs/>
+              </w:rPr>
+              <w:t>.id</w:t>
             </w:r>
             <w:r>
               <w:t>=</w:t>
@@ -4367,6 +4424,7 @@
             </w:r>
             <w:proofErr w:type="spellStart"/>
             <w:r>
+              <w:lastRenderedPageBreak/>
               <w:t>QuesitoDescrizion</w:t>
             </w:r>
             <w:r>
@@ -4384,7 +4442,13 @@
               <w:t>m</w:t>
             </w:r>
             <w:r>
-              <w:t xml:space="preserve"> di Materia associata all’istanza </w:t>
+              <w:t xml:space="preserve"> di Materia </w:t>
+            </w:r>
+            <w:r>
+              <w:t>associata</w:t>
+            </w:r>
+            <w:r>
+              <w:t xml:space="preserve"> all’istanza </w:t>
             </w:r>
             <w:r>
               <w:rPr>
@@ -4394,7 +4458,17 @@
               <w:t>s</w:t>
             </w:r>
             <w:r>
-              <w:t xml:space="preserve"> di Sezione avente s.id</w:t>
+              <w:t xml:space="preserve"> di Sezione avente </w:t>
+            </w:r>
+            <w:r>
+              <w:rPr>
+                <w:i/>
+                <w:iCs/>
+              </w:rPr>
+              <w:t>s</w:t>
+            </w:r>
+            <w:r>
+              <w:t>.id</w:t>
             </w:r>
             <w:r>
               <w:t xml:space="preserve"> uguale a </w:t>
@@ -4663,6 +4737,10 @@
             </w:r>
             <w:proofErr w:type="spellStart"/>
             <w:r>
+              <w:rPr>
+                <w:i/>
+                <w:iCs/>
+              </w:rPr>
               <w:t>qr</w:t>
             </w:r>
             <w:proofErr w:type="spellEnd"/>
@@ -4726,11 +4804,7 @@
         </w:tc>
       </w:tr>
     </w:tbl>
-    <w:p>
-      <w:pPr>
-        <w:cnfStyle w:val="000000100000" w:firstRow="0" w:lastRow="0" w:firstColumn="0" w:lastColumn="0" w:oddVBand="0" w:evenVBand="0" w:oddHBand="1" w:evenHBand="0" w:firstRowFirstColumn="0" w:firstRowLastColumn="0" w:lastRowFirstColumn="0" w:lastRowLastColumn="0"/>
-      </w:pPr>
-    </w:p>
+    <w:p/>
     <w:p>
       <w:pPr>
         <w:pStyle w:val="Titolo3"/>
@@ -4968,6 +5042,10 @@
             </w:r>
             <w:proofErr w:type="spellStart"/>
             <w:r>
+              <w:rPr>
+                <w:i/>
+                <w:iCs/>
+              </w:rPr>
               <w:t>qr</w:t>
             </w:r>
             <w:proofErr w:type="spellEnd"/>
@@ -4982,20 +5060,22 @@
             <w:proofErr w:type="spellEnd"/>
             <w:proofErr w:type="gramEnd"/>
             <w:r>
-              <w:t xml:space="preserve">, che è stata associata al Test tramite l’associazione “contiene” ed è stata associata all’istanza </w:t>
-            </w:r>
-            <w:proofErr w:type="spellStart"/>
+              <w:t xml:space="preserve">, che è stata associata al Test </w:t>
+            </w:r>
             <w:r>
               <w:rPr>
                 <w:i/>
                 <w:iCs/>
               </w:rPr>
-              <w:t>qd</w:t>
-            </w:r>
-            <w:proofErr w:type="spellEnd"/>
-            <w:r>
-              <w:t xml:space="preserve"> avente </w:t>
-            </w:r>
+              <w:t>t</w:t>
+            </w:r>
+            <w:r>
+              <w:t xml:space="preserve"> </w:t>
+            </w:r>
+            <w:r>
+              <w:t xml:space="preserve">tramite l’associazione “contiene” ed è stata associata all’istanza </w:t>
+            </w:r>
+            <w:proofErr w:type="spellStart"/>
             <w:r>
               <w:rPr>
                 <w:i/>
@@ -5003,6 +5083,17 @@
               </w:rPr>
               <w:t>qd</w:t>
             </w:r>
+            <w:proofErr w:type="spellEnd"/>
+            <w:r>
+              <w:t xml:space="preserve"> avente </w:t>
+            </w:r>
+            <w:r>
+              <w:rPr>
+                <w:i/>
+                <w:iCs/>
+              </w:rPr>
+              <w:t>qd</w:t>
+            </w:r>
             <w:r>
               <w:t xml:space="preserve">.id uguale a </w:t>
             </w:r>
@@ -5013,21 +5104,35 @@
             <w:proofErr w:type="spellEnd"/>
             <w:r>
               <w:t xml:space="preserve"> tramite l’associazione “descritto da”.</w:t>
+            </w:r>
+          </w:p>
+          <w:p>
+            <w:pPr>
+              <w:pStyle w:val="Paragrafoelenco"/>
+              <w:numPr>
+                <w:ilvl w:val="0"/>
+                <w:numId w:val="29"/>
+              </w:numPr>
+              <w:cnfStyle w:val="000000100000" w:firstRow="0" w:lastRow="0" w:firstColumn="0" w:lastColumn="0" w:oddVBand="0" w:evenVBand="0" w:oddHBand="1" w:evenHBand="0" w:firstRowFirstColumn="0" w:firstRowLastColumn="0" w:lastRowFirstColumn="0" w:lastRowLastColumn="0"/>
+            </w:pPr>
+            <w:r>
+              <w:t xml:space="preserve">Il Test e il </w:t>
+            </w:r>
+            <w:proofErr w:type="spellStart"/>
+            <w:proofErr w:type="gramStart"/>
+            <w:r>
+              <w:t>ModuloRiposte</w:t>
+            </w:r>
+            <w:proofErr w:type="spellEnd"/>
+            <w:proofErr w:type="gramEnd"/>
+            <w:r>
+              <w:t xml:space="preserve"> sono stati restituiti al Tutor.</w:t>
             </w:r>
           </w:p>
         </w:tc>
       </w:tr>
     </w:tbl>
-    <w:p>
-      <w:pPr>
-        <w:cnfStyle w:val="000000100000" w:firstRow="0" w:lastRow="0" w:firstColumn="0" w:lastColumn="0" w:oddVBand="0" w:evenVBand="0" w:oddHBand="1" w:evenHBand="0" w:firstRowFirstColumn="0" w:firstRowLastColumn="0" w:lastRowFirstColumn="0" w:lastRowLastColumn="0"/>
-      </w:pPr>
-    </w:p>
-    <w:p>
-      <w:pPr>
-        <w:cnfStyle w:val="000000100000" w:firstRow="0" w:lastRow="0" w:firstColumn="0" w:lastColumn="0" w:oddVBand="0" w:evenVBand="0" w:oddHBand="1" w:evenHBand="0" w:firstRowFirstColumn="0" w:firstRowLastColumn="0" w:lastRowFirstColumn="0" w:lastRowLastColumn="0"/>
-      </w:pPr>
-    </w:p>
+    <w:p/>
     <w:p>
       <w:pPr>
         <w:pStyle w:val="Paragrafoelenco"/>
@@ -5035,9 +5140,14 @@
           <w:ilvl w:val="0"/>
           <w:numId w:val="29"/>
         </w:numPr>
-        <w:cnfStyle w:val="000000100000" w:firstRow="0" w:lastRow="0" w:firstColumn="0" w:lastColumn="0" w:oddVBand="0" w:evenVBand="0" w:oddHBand="1" w:evenHBand="0" w:firstRowFirstColumn="0" w:firstRowLastColumn="0" w:lastRowFirstColumn="0" w:lastRowLastColumn="0"/>
-      </w:pPr>
-      <w:r>
+        <w:rPr>
+          <w:strike/>
+        </w:rPr>
+      </w:pPr>
+      <w:r>
+        <w:rPr>
+          <w:strike/>
+        </w:rPr>
         <w:t xml:space="preserve">Sono state create le n istanze </w:t>
       </w:r>
       <w:proofErr w:type="spellStart"/>
@@ -5045,21 +5155,31 @@
         <w:rPr>
           <w:i/>
           <w:iCs/>
+          <w:strike/>
         </w:rPr>
         <w:t>qr</w:t>
       </w:r>
       <w:proofErr w:type="spellEnd"/>
       <w:r>
+        <w:rPr>
+          <w:strike/>
+        </w:rPr>
         <w:t xml:space="preserve"> di </w:t>
       </w:r>
       <w:proofErr w:type="spellStart"/>
       <w:proofErr w:type="gramStart"/>
       <w:r>
+        <w:rPr>
+          <w:strike/>
+        </w:rPr>
         <w:t>QuesitoReale</w:t>
       </w:r>
       <w:proofErr w:type="spellEnd"/>
       <w:proofErr w:type="gramEnd"/>
       <w:r>
+        <w:rPr>
+          <w:strike/>
+        </w:rPr>
         <w:t xml:space="preserve"> sulla base delle informazioni contenute nell’istanza </w:t>
       </w:r>
       <w:proofErr w:type="spellStart"/>
@@ -5067,6 +5187,7 @@
         <w:rPr>
           <w:i/>
           <w:iCs/>
+          <w:strike/>
         </w:rPr>
         <w:t>tp</w:t>
       </w:r>
@@ -5075,10 +5196,14 @@
         <w:rPr>
           <w:i/>
           <w:iCs/>
+          <w:strike/>
         </w:rPr>
         <w:t xml:space="preserve">, </w:t>
       </w:r>
       <w:r>
+        <w:rPr>
+          <w:strike/>
+        </w:rPr>
         <w:t xml:space="preserve">ciascuna è stata associata alla rispettiva istanza </w:t>
       </w:r>
       <w:proofErr w:type="spellStart"/>
@@ -5086,32 +5211,556 @@
         <w:rPr>
           <w:i/>
           <w:iCs/>
+          <w:strike/>
         </w:rPr>
         <w:t>qd</w:t>
       </w:r>
       <w:proofErr w:type="spellEnd"/>
       <w:r>
+        <w:rPr>
+          <w:strike/>
+        </w:rPr>
         <w:t xml:space="preserve"> di </w:t>
       </w:r>
       <w:proofErr w:type="spellStart"/>
       <w:r>
+        <w:rPr>
+          <w:strike/>
+        </w:rPr>
         <w:t>QuesitoDescrizione</w:t>
       </w:r>
       <w:proofErr w:type="spellEnd"/>
       <w:r>
+        <w:rPr>
+          <w:strike/>
+        </w:rPr>
         <w:t xml:space="preserve"> tramite l’associazione “descritto da” e a</w:t>
       </w:r>
       <w:r>
         <w:rPr>
           <w:i/>
           <w:iCs/>
+          <w:strike/>
         </w:rPr>
         <w:t xml:space="preserve"> t</w:t>
       </w:r>
       <w:r>
+        <w:rPr>
+          <w:strike/>
+        </w:rPr>
         <w:t xml:space="preserve"> tramite “contiene”;</w:t>
       </w:r>
     </w:p>
+    <w:p>
+      <w:pPr>
+        <w:pStyle w:val="Titolo2"/>
+      </w:pPr>
+      <w:bookmarkStart w:id="7" w:name="_Toc94629316"/>
+      <w:r>
+        <w:t>Progettazione Orientata agli Oggetti</w:t>
+      </w:r>
+      <w:bookmarkEnd w:id="7"/>
+      <w:r>
+        <w:t xml:space="preserve"> UC9</w:t>
+      </w:r>
+    </w:p>
+    <w:p>
+      <w:r>
+        <w:t>Aggiornate le classi concettuali nel contesto della OOA, si passa alla OOD, realizzando il Modello di Progetto ed in particolare aggiornando il DCD (visualizzazione statica delle classi software), aggiornamento da effettuare il parallelo alla realizzazione dei diagrammi di interazione (visualizzazione dinamica delle classi software).</w:t>
+      </w:r>
+    </w:p>
+    <w:p>
+      <w:pPr>
+        <w:pStyle w:val="Titolo3"/>
+      </w:pPr>
+      <w:bookmarkStart w:id="8" w:name="_Toc94629318"/>
+      <w:r>
+        <w:lastRenderedPageBreak/>
+        <w:t>Diagrammi di interazione</w:t>
+      </w:r>
+      <w:bookmarkEnd w:id="8"/>
+    </w:p>
+    <w:p>
+      <w:pPr>
+        <w:pStyle w:val="Paragrafoelenco"/>
+        <w:numPr>
+          <w:ilvl w:val="0"/>
+          <w:numId w:val="31"/>
+        </w:numPr>
+        <w:rPr>
+          <w:b/>
+          <w:bCs/>
+        </w:rPr>
+      </w:pPr>
+      <w:r>
+        <w:rPr>
+          <w:b/>
+          <w:bCs/>
+          <w:noProof/>
+        </w:rPr>
+        <w:drawing>
+          <wp:anchor distT="0" distB="0" distL="114300" distR="114300" simplePos="0" relativeHeight="251659264" behindDoc="0" locked="0" layoutInCell="1" allowOverlap="1" wp14:anchorId="149EF473" wp14:editId="3114A623">
+            <wp:simplePos x="0" y="0"/>
+            <wp:positionH relativeFrom="page">
+              <wp:posOffset>301374</wp:posOffset>
+            </wp:positionH>
+            <wp:positionV relativeFrom="paragraph">
+              <wp:posOffset>331632</wp:posOffset>
+            </wp:positionV>
+            <wp:extent cx="7062315" cy="1924493"/>
+            <wp:effectExtent l="0" t="0" r="5715" b="0"/>
+            <wp:wrapTopAndBottom/>
+            <wp:docPr id="4" name="Immagine 4"/>
+            <wp:cNvGraphicFramePr>
+              <a:graphicFrameLocks xmlns:a="http://schemas.openxmlformats.org/drawingml/2006/main" noChangeAspect="1"/>
+            </wp:cNvGraphicFramePr>
+            <a:graphic xmlns:a="http://schemas.openxmlformats.org/drawingml/2006/main">
+              <a:graphicData uri="http://schemas.openxmlformats.org/drawingml/2006/picture">
+                <pic:pic xmlns:pic="http://schemas.openxmlformats.org/drawingml/2006/picture">
+                  <pic:nvPicPr>
+                    <pic:cNvPr id="1" name=""/>
+                    <pic:cNvPicPr/>
+                  </pic:nvPicPr>
+                  <pic:blipFill>
+                    <a:blip r:embed="rId8">
+                      <a:extLst>
+                        <a:ext uri="{28A0092B-C50C-407E-A947-70E740481C1C}">
+                          <a14:useLocalDpi xmlns:a14="http://schemas.microsoft.com/office/drawing/2010/main" val="0"/>
+                        </a:ext>
+                      </a:extLst>
+                    </a:blip>
+                    <a:stretch>
+                      <a:fillRect/>
+                    </a:stretch>
+                  </pic:blipFill>
+                  <pic:spPr>
+                    <a:xfrm>
+                      <a:off x="0" y="0"/>
+                      <a:ext cx="7062315" cy="1924493"/>
+                    </a:xfrm>
+                    <a:prstGeom prst="rect">
+                      <a:avLst/>
+                    </a:prstGeom>
+                  </pic:spPr>
+                </pic:pic>
+              </a:graphicData>
+            </a:graphic>
+            <wp14:sizeRelH relativeFrom="margin">
+              <wp14:pctWidth>0</wp14:pctWidth>
+            </wp14:sizeRelH>
+            <wp14:sizeRelV relativeFrom="margin">
+              <wp14:pctHeight>0</wp14:pctHeight>
+            </wp14:sizeRelV>
+          </wp:anchor>
+        </w:drawing>
+      </w:r>
+      <w:r>
+        <w:rPr>
+          <w:b/>
+          <w:bCs/>
+        </w:rPr>
+        <w:t>SD_UC2_creaTemplate</w:t>
+      </w:r>
+    </w:p>
+    <w:p>
+      <w:pPr>
+        <w:pStyle w:val="Paragrafoelenco"/>
+        <w:rPr>
+          <w:b/>
+          <w:bCs/>
+        </w:rPr>
+      </w:pPr>
+    </w:p>
+    <w:p>
+      <w:pPr>
+        <w:pStyle w:val="Paragrafoelenco"/>
+        <w:numPr>
+          <w:ilvl w:val="0"/>
+          <w:numId w:val="31"/>
+        </w:numPr>
+        <w:rPr>
+          <w:b/>
+          <w:bCs/>
+        </w:rPr>
+      </w:pPr>
+      <w:r>
+        <w:rPr>
+          <w:b/>
+          <w:bCs/>
+          <w:noProof/>
+        </w:rPr>
+        <w:drawing>
+          <wp:anchor distT="0" distB="0" distL="114300" distR="114300" simplePos="0" relativeHeight="251662336" behindDoc="0" locked="0" layoutInCell="1" allowOverlap="1" wp14:anchorId="003655B3" wp14:editId="3F82645B">
+            <wp:simplePos x="0" y="0"/>
+            <wp:positionH relativeFrom="page">
+              <wp:align>left</wp:align>
+            </wp:positionH>
+            <wp:positionV relativeFrom="paragraph">
+              <wp:posOffset>392282</wp:posOffset>
+            </wp:positionV>
+            <wp:extent cx="8873346" cy="2275013"/>
+            <wp:effectExtent l="0" t="0" r="4445" b="0"/>
+            <wp:wrapSquare wrapText="bothSides"/>
+            <wp:docPr id="8" name="Immagine 8"/>
+            <wp:cNvGraphicFramePr>
+              <a:graphicFrameLocks xmlns:a="http://schemas.openxmlformats.org/drawingml/2006/main" noChangeAspect="1"/>
+            </wp:cNvGraphicFramePr>
+            <a:graphic xmlns:a="http://schemas.openxmlformats.org/drawingml/2006/main">
+              <a:graphicData uri="http://schemas.openxmlformats.org/drawingml/2006/picture">
+                <pic:pic xmlns:pic="http://schemas.openxmlformats.org/drawingml/2006/picture">
+                  <pic:nvPicPr>
+                    <pic:cNvPr id="0" name="Picture 4"/>
+                    <pic:cNvPicPr>
+                      <a:picLocks noChangeAspect="1" noChangeArrowheads="1"/>
+                    </pic:cNvPicPr>
+                  </pic:nvPicPr>
+                  <pic:blipFill>
+                    <a:blip r:embed="rId9" cstate="print">
+                      <a:extLst>
+                        <a:ext uri="{28A0092B-C50C-407E-A947-70E740481C1C}">
+                          <a14:useLocalDpi xmlns:a14="http://schemas.microsoft.com/office/drawing/2010/main" val="0"/>
+                        </a:ext>
+                      </a:extLst>
+                    </a:blip>
+                    <a:srcRect/>
+                    <a:stretch>
+                      <a:fillRect/>
+                    </a:stretch>
+                  </pic:blipFill>
+                  <pic:spPr bwMode="auto">
+                    <a:xfrm>
+                      <a:off x="0" y="0"/>
+                      <a:ext cx="8873346" cy="2275013"/>
+                    </a:xfrm>
+                    <a:prstGeom prst="rect">
+                      <a:avLst/>
+                    </a:prstGeom>
+                    <a:noFill/>
+                    <a:ln>
+                      <a:noFill/>
+                    </a:ln>
+                  </pic:spPr>
+                </pic:pic>
+              </a:graphicData>
+            </a:graphic>
+            <wp14:sizeRelH relativeFrom="margin">
+              <wp14:pctWidth>0</wp14:pctWidth>
+            </wp14:sizeRelH>
+            <wp14:sizeRelV relativeFrom="margin">
+              <wp14:pctHeight>0</wp14:pctHeight>
+            </wp14:sizeRelV>
+          </wp:anchor>
+        </w:drawing>
+      </w:r>
+      <w:r>
+        <w:rPr>
+          <w:b/>
+          <w:bCs/>
+        </w:rPr>
+        <w:t>SD_UC2_inserisciInfoTemplate</w:t>
+      </w:r>
+    </w:p>
+    <w:p>
+      <w:pPr>
+        <w:rPr>
+          <w:b/>
+          <w:bCs/>
+        </w:rPr>
+      </w:pPr>
+    </w:p>
+    <w:p>
+      <w:pPr>
+        <w:rPr>
+          <w:b/>
+          <w:bCs/>
+        </w:rPr>
+      </w:pPr>
+    </w:p>
+    <w:p>
+      <w:pPr>
+        <w:rPr>
+          <w:b/>
+          <w:bCs/>
+        </w:rPr>
+      </w:pPr>
+    </w:p>
+    <w:p>
+      <w:pPr>
+        <w:rPr>
+          <w:b/>
+          <w:bCs/>
+        </w:rPr>
+      </w:pPr>
+    </w:p>
+    <w:p>
+      <w:pPr>
+        <w:pStyle w:val="Paragrafoelenco"/>
+        <w:numPr>
+          <w:ilvl w:val="0"/>
+          <w:numId w:val="31"/>
+        </w:numPr>
+        <w:rPr>
+          <w:b/>
+          <w:bCs/>
+        </w:rPr>
+      </w:pPr>
+      <w:r>
+        <w:rPr>
+          <w:b/>
+          <w:bCs/>
+        </w:rPr>
+        <w:t>SD_UC2_creaSezione</w:t>
+      </w:r>
+    </w:p>
+    <w:p>
+      <w:pPr>
+        <w:rPr>
+          <w:b/>
+          <w:bCs/>
+        </w:rPr>
+      </w:pPr>
+      <w:r>
+        <w:rPr>
+          <w:b/>
+          <w:bCs/>
+          <w:noProof/>
+        </w:rPr>
+        <w:lastRenderedPageBreak/>
+        <w:drawing>
+          <wp:anchor distT="0" distB="0" distL="114300" distR="114300" simplePos="0" relativeHeight="251661312" behindDoc="0" locked="0" layoutInCell="1" allowOverlap="1" wp14:anchorId="0850D6F9" wp14:editId="2053BD24">
+            <wp:simplePos x="0" y="0"/>
+            <wp:positionH relativeFrom="margin">
+              <wp:posOffset>-647700</wp:posOffset>
+            </wp:positionH>
+            <wp:positionV relativeFrom="paragraph">
+              <wp:posOffset>635</wp:posOffset>
+            </wp:positionV>
+            <wp:extent cx="7082790" cy="2544445"/>
+            <wp:effectExtent l="0" t="0" r="3810" b="8255"/>
+            <wp:wrapTopAndBottom/>
+            <wp:docPr id="11" name="Immagine 11"/>
+            <wp:cNvGraphicFramePr>
+              <a:graphicFrameLocks xmlns:a="http://schemas.openxmlformats.org/drawingml/2006/main" noChangeAspect="1"/>
+            </wp:cNvGraphicFramePr>
+            <a:graphic xmlns:a="http://schemas.openxmlformats.org/drawingml/2006/main">
+              <a:graphicData uri="http://schemas.openxmlformats.org/drawingml/2006/picture">
+                <pic:pic xmlns:pic="http://schemas.openxmlformats.org/drawingml/2006/picture">
+                  <pic:nvPicPr>
+                    <pic:cNvPr id="0" name="Picture 3"/>
+                    <pic:cNvPicPr>
+                      <a:picLocks noChangeAspect="1" noChangeArrowheads="1"/>
+                    </pic:cNvPicPr>
+                  </pic:nvPicPr>
+                  <pic:blipFill>
+                    <a:blip r:embed="rId10" cstate="print">
+                      <a:extLst>
+                        <a:ext uri="{28A0092B-C50C-407E-A947-70E740481C1C}">
+                          <a14:useLocalDpi xmlns:a14="http://schemas.microsoft.com/office/drawing/2010/main" val="0"/>
+                        </a:ext>
+                      </a:extLst>
+                    </a:blip>
+                    <a:srcRect/>
+                    <a:stretch>
+                      <a:fillRect/>
+                    </a:stretch>
+                  </pic:blipFill>
+                  <pic:spPr bwMode="auto">
+                    <a:xfrm>
+                      <a:off x="0" y="0"/>
+                      <a:ext cx="7082790" cy="2544445"/>
+                    </a:xfrm>
+                    <a:prstGeom prst="rect">
+                      <a:avLst/>
+                    </a:prstGeom>
+                    <a:noFill/>
+                    <a:ln>
+                      <a:noFill/>
+                    </a:ln>
+                  </pic:spPr>
+                </pic:pic>
+              </a:graphicData>
+            </a:graphic>
+            <wp14:sizeRelH relativeFrom="margin">
+              <wp14:pctWidth>0</wp14:pctWidth>
+            </wp14:sizeRelH>
+            <wp14:sizeRelV relativeFrom="margin">
+              <wp14:pctHeight>0</wp14:pctHeight>
+            </wp14:sizeRelV>
+          </wp:anchor>
+        </w:drawing>
+      </w:r>
+    </w:p>
+    <w:p>
+      <w:pPr>
+        <w:pStyle w:val="Paragrafoelenco"/>
+        <w:numPr>
+          <w:ilvl w:val="0"/>
+          <w:numId w:val="31"/>
+        </w:numPr>
+        <w:rPr>
+          <w:b/>
+          <w:bCs/>
+        </w:rPr>
+      </w:pPr>
+      <w:r>
+        <w:rPr>
+          <w:b/>
+          <w:bCs/>
+          <w:noProof/>
+        </w:rPr>
+        <w:drawing>
+          <wp:anchor distT="0" distB="0" distL="114300" distR="114300" simplePos="0" relativeHeight="251660288" behindDoc="0" locked="0" layoutInCell="1" allowOverlap="1" wp14:anchorId="478BC7C6" wp14:editId="587BCB86">
+            <wp:simplePos x="0" y="0"/>
+            <wp:positionH relativeFrom="margin">
+              <wp:posOffset>-570200</wp:posOffset>
+            </wp:positionH>
+            <wp:positionV relativeFrom="paragraph">
+              <wp:posOffset>299897</wp:posOffset>
+            </wp:positionV>
+            <wp:extent cx="6968490" cy="1403350"/>
+            <wp:effectExtent l="0" t="0" r="3810" b="6350"/>
+            <wp:wrapTopAndBottom/>
+            <wp:docPr id="5" name="Immagine 5"/>
+            <wp:cNvGraphicFramePr>
+              <a:graphicFrameLocks xmlns:a="http://schemas.openxmlformats.org/drawingml/2006/main" noChangeAspect="1"/>
+            </wp:cNvGraphicFramePr>
+            <a:graphic xmlns:a="http://schemas.openxmlformats.org/drawingml/2006/main">
+              <a:graphicData uri="http://schemas.openxmlformats.org/drawingml/2006/picture">
+                <pic:pic xmlns:pic="http://schemas.openxmlformats.org/drawingml/2006/picture">
+                  <pic:nvPicPr>
+                    <pic:cNvPr id="1" name=""/>
+                    <pic:cNvPicPr/>
+                  </pic:nvPicPr>
+                  <pic:blipFill>
+                    <a:blip r:embed="rId11">
+                      <a:extLst>
+                        <a:ext uri="{28A0092B-C50C-407E-A947-70E740481C1C}">
+                          <a14:useLocalDpi xmlns:a14="http://schemas.microsoft.com/office/drawing/2010/main" val="0"/>
+                        </a:ext>
+                      </a:extLst>
+                    </a:blip>
+                    <a:stretch>
+                      <a:fillRect/>
+                    </a:stretch>
+                  </pic:blipFill>
+                  <pic:spPr>
+                    <a:xfrm>
+                      <a:off x="0" y="0"/>
+                      <a:ext cx="6968490" cy="1403350"/>
+                    </a:xfrm>
+                    <a:prstGeom prst="rect">
+                      <a:avLst/>
+                    </a:prstGeom>
+                  </pic:spPr>
+                </pic:pic>
+              </a:graphicData>
+            </a:graphic>
+            <wp14:sizeRelH relativeFrom="page">
+              <wp14:pctWidth>0</wp14:pctWidth>
+            </wp14:sizeRelH>
+            <wp14:sizeRelV relativeFrom="page">
+              <wp14:pctHeight>0</wp14:pctHeight>
+            </wp14:sizeRelV>
+          </wp:anchor>
+        </w:drawing>
+      </w:r>
+      <w:r>
+        <w:rPr>
+          <w:b/>
+          <w:bCs/>
+        </w:rPr>
+        <w:t>SD_UC2_confermaTemplate</w:t>
+      </w:r>
+    </w:p>
+    <w:p>
+      <w:pPr>
+        <w:pStyle w:val="Paragrafoelenco"/>
+        <w:rPr>
+          <w:b/>
+          <w:bCs/>
+        </w:rPr>
+      </w:pPr>
+    </w:p>
+    <w:p>
+      <w:pPr>
+        <w:pStyle w:val="Titolo3"/>
+      </w:pPr>
+      <w:bookmarkStart w:id="9" w:name="_Toc94629319"/>
+      <w:r>
+        <w:rPr>
+          <w:noProof/>
+        </w:rPr>
+        <w:lastRenderedPageBreak/>
+        <w:drawing>
+          <wp:anchor distT="0" distB="0" distL="114300" distR="114300" simplePos="0" relativeHeight="251663360" behindDoc="0" locked="0" layoutInCell="1" allowOverlap="1" wp14:anchorId="203BB04B" wp14:editId="2CE6F434">
+            <wp:simplePos x="0" y="0"/>
+            <wp:positionH relativeFrom="margin">
+              <wp:align>center</wp:align>
+            </wp:positionH>
+            <wp:positionV relativeFrom="paragraph">
+              <wp:posOffset>254325</wp:posOffset>
+            </wp:positionV>
+            <wp:extent cx="6506845" cy="4729480"/>
+            <wp:effectExtent l="0" t="0" r="8255" b="0"/>
+            <wp:wrapTopAndBottom/>
+            <wp:docPr id="12" name="Immagine 12"/>
+            <wp:cNvGraphicFramePr>
+              <a:graphicFrameLocks xmlns:a="http://schemas.openxmlformats.org/drawingml/2006/main" noChangeAspect="1"/>
+            </wp:cNvGraphicFramePr>
+            <a:graphic xmlns:a="http://schemas.openxmlformats.org/drawingml/2006/main">
+              <a:graphicData uri="http://schemas.openxmlformats.org/drawingml/2006/picture">
+                <pic:pic xmlns:pic="http://schemas.openxmlformats.org/drawingml/2006/picture">
+                  <pic:nvPicPr>
+                    <pic:cNvPr id="0" name="Picture 5"/>
+                    <pic:cNvPicPr>
+                      <a:picLocks noChangeAspect="1" noChangeArrowheads="1"/>
+                    </pic:cNvPicPr>
+                  </pic:nvPicPr>
+                  <pic:blipFill>
+                    <a:blip r:embed="rId12" cstate="print">
+                      <a:extLst>
+                        <a:ext uri="{28A0092B-C50C-407E-A947-70E740481C1C}">
+                          <a14:useLocalDpi xmlns:a14="http://schemas.microsoft.com/office/drawing/2010/main" val="0"/>
+                        </a:ext>
+                      </a:extLst>
+                    </a:blip>
+                    <a:srcRect/>
+                    <a:stretch>
+                      <a:fillRect/>
+                    </a:stretch>
+                  </pic:blipFill>
+                  <pic:spPr bwMode="auto">
+                    <a:xfrm>
+                      <a:off x="0" y="0"/>
+                      <a:ext cx="6506845" cy="4729480"/>
+                    </a:xfrm>
+                    <a:prstGeom prst="rect">
+                      <a:avLst/>
+                    </a:prstGeom>
+                    <a:noFill/>
+                    <a:ln>
+                      <a:noFill/>
+                    </a:ln>
+                  </pic:spPr>
+                </pic:pic>
+              </a:graphicData>
+            </a:graphic>
+            <wp14:sizeRelH relativeFrom="margin">
+              <wp14:pctWidth>0</wp14:pctWidth>
+            </wp14:sizeRelH>
+            <wp14:sizeRelV relativeFrom="margin">
+              <wp14:pctHeight>0</wp14:pctHeight>
+            </wp14:sizeRelV>
+          </wp:anchor>
+        </w:drawing>
+      </w:r>
+      <w:r>
+        <w:t>DCD</w:t>
+      </w:r>
+      <w:bookmarkEnd w:id="9"/>
+    </w:p>
+    <w:p/>
+    <w:p/>
     <w:p/>
     <w:sectPr>
       <w:pgSz w:w="11906" w:h="16838"/>
@@ -5845,6 +6494,92 @@
     </w:lvl>
   </w:abstractNum>
   <w:abstractNum w:abstractNumId="6" w15:restartNumberingAfterBreak="0">
+    <w:nsid w:val="15533884"/>
+    <w:multiLevelType w:val="hybridMultilevel"/>
+    <w:tmpl w:val="CAC2139C"/>
+    <w:lvl w:ilvl="0" w:tplc="0410000F">
+      <w:start w:val="1"/>
+      <w:numFmt w:val="decimal"/>
+      <w:lvlText w:val="%1."/>
+      <w:lvlJc w:val="left"/>
+      <w:pPr>
+        <w:ind w:left="720" w:hanging="360"/>
+      </w:pPr>
+    </w:lvl>
+    <w:lvl w:ilvl="1" w:tplc="04100019" w:tentative="1">
+      <w:start w:val="1"/>
+      <w:numFmt w:val="lowerLetter"/>
+      <w:lvlText w:val="%2."/>
+      <w:lvlJc w:val="left"/>
+      <w:pPr>
+        <w:ind w:left="1440" w:hanging="360"/>
+      </w:pPr>
+    </w:lvl>
+    <w:lvl w:ilvl="2" w:tplc="0410001B" w:tentative="1">
+      <w:start w:val="1"/>
+      <w:numFmt w:val="lowerRoman"/>
+      <w:lvlText w:val="%3."/>
+      <w:lvlJc w:val="right"/>
+      <w:pPr>
+        <w:ind w:left="2160" w:hanging="180"/>
+      </w:pPr>
+    </w:lvl>
+    <w:lvl w:ilvl="3" w:tplc="0410000F" w:tentative="1">
+      <w:start w:val="1"/>
+      <w:numFmt w:val="decimal"/>
+      <w:lvlText w:val="%4."/>
+      <w:lvlJc w:val="left"/>
+      <w:pPr>
+        <w:ind w:left="2880" w:hanging="360"/>
+      </w:pPr>
+    </w:lvl>
+    <w:lvl w:ilvl="4" w:tplc="04100019" w:tentative="1">
+      <w:start w:val="1"/>
+      <w:numFmt w:val="lowerLetter"/>
+      <w:lvlText w:val="%5."/>
+      <w:lvlJc w:val="left"/>
+      <w:pPr>
+        <w:ind w:left="3600" w:hanging="360"/>
+      </w:pPr>
+    </w:lvl>
+    <w:lvl w:ilvl="5" w:tplc="0410001B" w:tentative="1">
+      <w:start w:val="1"/>
+      <w:numFmt w:val="lowerRoman"/>
+      <w:lvlText w:val="%6."/>
+      <w:lvlJc w:val="right"/>
+      <w:pPr>
+        <w:ind w:left="4320" w:hanging="180"/>
+      </w:pPr>
+    </w:lvl>
+    <w:lvl w:ilvl="6" w:tplc="0410000F" w:tentative="1">
+      <w:start w:val="1"/>
+      <w:numFmt w:val="decimal"/>
+      <w:lvlText w:val="%7."/>
+      <w:lvlJc w:val="left"/>
+      <w:pPr>
+        <w:ind w:left="5040" w:hanging="360"/>
+      </w:pPr>
+    </w:lvl>
+    <w:lvl w:ilvl="7" w:tplc="04100019" w:tentative="1">
+      <w:start w:val="1"/>
+      <w:numFmt w:val="lowerLetter"/>
+      <w:lvlText w:val="%8."/>
+      <w:lvlJc w:val="left"/>
+      <w:pPr>
+        <w:ind w:left="5760" w:hanging="360"/>
+      </w:pPr>
+    </w:lvl>
+    <w:lvl w:ilvl="8" w:tplc="0410001B" w:tentative="1">
+      <w:start w:val="1"/>
+      <w:numFmt w:val="lowerRoman"/>
+      <w:lvlText w:val="%9."/>
+      <w:lvlJc w:val="right"/>
+      <w:pPr>
+        <w:ind w:left="6480" w:hanging="180"/>
+      </w:pPr>
+    </w:lvl>
+  </w:abstractNum>
+  <w:abstractNum w:abstractNumId="7" w15:restartNumberingAfterBreak="0">
     <w:nsid w:val="1C36707D"/>
     <w:multiLevelType w:val="hybridMultilevel"/>
     <w:tmpl w:val="8EC22792"/>
@@ -5957,7 +6692,7 @@
       </w:rPr>
     </w:lvl>
   </w:abstractNum>
-  <w:abstractNum w:abstractNumId="7" w15:restartNumberingAfterBreak="0">
+  <w:abstractNum w:abstractNumId="8" w15:restartNumberingAfterBreak="0">
     <w:nsid w:val="1C494EA0"/>
     <w:multiLevelType w:val="hybridMultilevel"/>
     <w:tmpl w:val="4CA8253C"/>
@@ -6043,7 +6778,7 @@
       </w:pPr>
     </w:lvl>
   </w:abstractNum>
-  <w:abstractNum w:abstractNumId="8" w15:restartNumberingAfterBreak="0">
+  <w:abstractNum w:abstractNumId="9" w15:restartNumberingAfterBreak="0">
     <w:nsid w:val="1DC25177"/>
     <w:multiLevelType w:val="hybridMultilevel"/>
     <w:tmpl w:val="EE4EE18A"/>
@@ -6129,7 +6864,7 @@
       </w:pPr>
     </w:lvl>
   </w:abstractNum>
-  <w:abstractNum w:abstractNumId="9" w15:restartNumberingAfterBreak="0">
+  <w:abstractNum w:abstractNumId="10" w15:restartNumberingAfterBreak="0">
     <w:nsid w:val="2C1855AE"/>
     <w:multiLevelType w:val="hybridMultilevel"/>
     <w:tmpl w:val="86AE2FB8"/>
@@ -6242,7 +6977,7 @@
       </w:rPr>
     </w:lvl>
   </w:abstractNum>
-  <w:abstractNum w:abstractNumId="10" w15:restartNumberingAfterBreak="0">
+  <w:abstractNum w:abstractNumId="11" w15:restartNumberingAfterBreak="0">
     <w:nsid w:val="35EA7E7A"/>
     <w:multiLevelType w:val="multilevel"/>
     <w:tmpl w:val="0F06DBF6"/>
@@ -6391,7 +7126,7 @@
       </w:rPr>
     </w:lvl>
   </w:abstractNum>
-  <w:abstractNum w:abstractNumId="11" w15:restartNumberingAfterBreak="0">
+  <w:abstractNum w:abstractNumId="12" w15:restartNumberingAfterBreak="0">
     <w:nsid w:val="3DBC0CD8"/>
     <w:multiLevelType w:val="multilevel"/>
     <w:tmpl w:val="0F06DBF6"/>
@@ -6540,7 +7275,7 @@
       </w:rPr>
     </w:lvl>
   </w:abstractNum>
-  <w:abstractNum w:abstractNumId="12" w15:restartNumberingAfterBreak="0">
+  <w:abstractNum w:abstractNumId="13" w15:restartNumberingAfterBreak="0">
     <w:nsid w:val="400F3564"/>
     <w:multiLevelType w:val="multilevel"/>
     <w:tmpl w:val="0F06DBF6"/>
@@ -6689,7 +7424,7 @@
       </w:rPr>
     </w:lvl>
   </w:abstractNum>
-  <w:abstractNum w:abstractNumId="13" w15:restartNumberingAfterBreak="0">
+  <w:abstractNum w:abstractNumId="14" w15:restartNumberingAfterBreak="0">
     <w:nsid w:val="4475112B"/>
     <w:multiLevelType w:val="hybridMultilevel"/>
     <w:tmpl w:val="4CA8253C"/>
@@ -6775,7 +7510,7 @@
       </w:pPr>
     </w:lvl>
   </w:abstractNum>
-  <w:abstractNum w:abstractNumId="14" w15:restartNumberingAfterBreak="0">
+  <w:abstractNum w:abstractNumId="15" w15:restartNumberingAfterBreak="0">
     <w:nsid w:val="44FF20B5"/>
     <w:multiLevelType w:val="hybridMultilevel"/>
     <w:tmpl w:val="ADE84D02"/>
@@ -6888,7 +7623,7 @@
       </w:rPr>
     </w:lvl>
   </w:abstractNum>
-  <w:abstractNum w:abstractNumId="15" w15:restartNumberingAfterBreak="0">
+  <w:abstractNum w:abstractNumId="16" w15:restartNumberingAfterBreak="0">
     <w:nsid w:val="49771505"/>
     <w:multiLevelType w:val="hybridMultilevel"/>
     <w:tmpl w:val="CF1ACADC"/>
@@ -7001,7 +7736,7 @@
       </w:rPr>
     </w:lvl>
   </w:abstractNum>
-  <w:abstractNum w:abstractNumId="16" w15:restartNumberingAfterBreak="0">
+  <w:abstractNum w:abstractNumId="17" w15:restartNumberingAfterBreak="0">
     <w:nsid w:val="49B84D4E"/>
     <w:multiLevelType w:val="hybridMultilevel"/>
     <w:tmpl w:val="B930F874"/>
@@ -7114,7 +7849,7 @@
       </w:rPr>
     </w:lvl>
   </w:abstractNum>
-  <w:abstractNum w:abstractNumId="17" w15:restartNumberingAfterBreak="0">
+  <w:abstractNum w:abstractNumId="18" w15:restartNumberingAfterBreak="0">
     <w:nsid w:val="529C6C76"/>
     <w:multiLevelType w:val="hybridMultilevel"/>
     <w:tmpl w:val="6C7090A4"/>
@@ -7227,7 +7962,7 @@
       </w:rPr>
     </w:lvl>
   </w:abstractNum>
-  <w:abstractNum w:abstractNumId="18" w15:restartNumberingAfterBreak="0">
+  <w:abstractNum w:abstractNumId="19" w15:restartNumberingAfterBreak="0">
     <w:nsid w:val="57471215"/>
     <w:multiLevelType w:val="hybridMultilevel"/>
     <w:tmpl w:val="4CA8253C"/>
@@ -7313,7 +8048,7 @@
       </w:pPr>
     </w:lvl>
   </w:abstractNum>
-  <w:abstractNum w:abstractNumId="19" w15:restartNumberingAfterBreak="0">
+  <w:abstractNum w:abstractNumId="20" w15:restartNumberingAfterBreak="0">
     <w:nsid w:val="57C15488"/>
     <w:multiLevelType w:val="hybridMultilevel"/>
     <w:tmpl w:val="565A30A4"/>
@@ -7426,7 +8161,7 @@
       </w:rPr>
     </w:lvl>
   </w:abstractNum>
-  <w:abstractNum w:abstractNumId="20" w15:restartNumberingAfterBreak="0">
+  <w:abstractNum w:abstractNumId="21" w15:restartNumberingAfterBreak="0">
     <w:nsid w:val="5A5423B0"/>
     <w:multiLevelType w:val="hybridMultilevel"/>
     <w:tmpl w:val="4CA8253C"/>
@@ -7512,7 +8247,7 @@
       </w:pPr>
     </w:lvl>
   </w:abstractNum>
-  <w:abstractNum w:abstractNumId="21" w15:restartNumberingAfterBreak="0">
+  <w:abstractNum w:abstractNumId="22" w15:restartNumberingAfterBreak="0">
     <w:nsid w:val="61CB620F"/>
     <w:multiLevelType w:val="hybridMultilevel"/>
     <w:tmpl w:val="3558D5D6"/>
@@ -7625,7 +8360,7 @@
       </w:rPr>
     </w:lvl>
   </w:abstractNum>
-  <w:abstractNum w:abstractNumId="22" w15:restartNumberingAfterBreak="0">
+  <w:abstractNum w:abstractNumId="23" w15:restartNumberingAfterBreak="0">
     <w:nsid w:val="66300C42"/>
     <w:multiLevelType w:val="hybridMultilevel"/>
     <w:tmpl w:val="4CA8253C"/>
@@ -7711,7 +8446,7 @@
       </w:pPr>
     </w:lvl>
   </w:abstractNum>
-  <w:abstractNum w:abstractNumId="23" w15:restartNumberingAfterBreak="0">
+  <w:abstractNum w:abstractNumId="24" w15:restartNumberingAfterBreak="0">
     <w:nsid w:val="68EE46E4"/>
     <w:multiLevelType w:val="hybridMultilevel"/>
     <w:tmpl w:val="0FB4DB74"/>
@@ -7800,7 +8535,7 @@
       </w:pPr>
     </w:lvl>
   </w:abstractNum>
-  <w:abstractNum w:abstractNumId="24" w15:restartNumberingAfterBreak="0">
+  <w:abstractNum w:abstractNumId="25" w15:restartNumberingAfterBreak="0">
     <w:nsid w:val="6BA028ED"/>
     <w:multiLevelType w:val="hybridMultilevel"/>
     <w:tmpl w:val="75AE1B9C"/>
@@ -7886,7 +8621,7 @@
       </w:pPr>
     </w:lvl>
   </w:abstractNum>
-  <w:abstractNum w:abstractNumId="25" w15:restartNumberingAfterBreak="0">
+  <w:abstractNum w:abstractNumId="26" w15:restartNumberingAfterBreak="0">
     <w:nsid w:val="6F253660"/>
     <w:multiLevelType w:val="hybridMultilevel"/>
     <w:tmpl w:val="61849376"/>
@@ -7999,7 +8734,7 @@
       </w:rPr>
     </w:lvl>
   </w:abstractNum>
-  <w:abstractNum w:abstractNumId="26" w15:restartNumberingAfterBreak="0">
+  <w:abstractNum w:abstractNumId="27" w15:restartNumberingAfterBreak="0">
     <w:nsid w:val="749E2CAE"/>
     <w:multiLevelType w:val="hybridMultilevel"/>
     <w:tmpl w:val="86D89DDE"/>
@@ -8112,7 +8847,7 @@
       </w:rPr>
     </w:lvl>
   </w:abstractNum>
-  <w:abstractNum w:abstractNumId="27" w15:restartNumberingAfterBreak="0">
+  <w:abstractNum w:abstractNumId="28" w15:restartNumberingAfterBreak="0">
     <w:nsid w:val="75A32C93"/>
     <w:multiLevelType w:val="multilevel"/>
     <w:tmpl w:val="0F06DBF6"/>
@@ -8261,7 +8996,7 @@
       </w:rPr>
     </w:lvl>
   </w:abstractNum>
-  <w:abstractNum w:abstractNumId="28" w15:restartNumberingAfterBreak="0">
+  <w:abstractNum w:abstractNumId="29" w15:restartNumberingAfterBreak="0">
     <w:nsid w:val="761D14D2"/>
     <w:multiLevelType w:val="hybridMultilevel"/>
     <w:tmpl w:val="C922CB3A"/>
@@ -8374,7 +9109,7 @@
       </w:rPr>
     </w:lvl>
   </w:abstractNum>
-  <w:abstractNum w:abstractNumId="29" w15:restartNumberingAfterBreak="0">
+  <w:abstractNum w:abstractNumId="30" w15:restartNumberingAfterBreak="0">
     <w:nsid w:val="77DB6DF5"/>
     <w:multiLevelType w:val="hybridMultilevel"/>
     <w:tmpl w:val="4CA8253C"/>
@@ -8464,7 +9199,7 @@
     <w:abstractNumId w:val="5"/>
   </w:num>
   <w:num w:numId="2">
-    <w:abstractNumId w:val="19"/>
+    <w:abstractNumId w:val="20"/>
   </w:num>
   <w:num w:numId="3">
     <w:abstractNumId w:val="1"/>
@@ -8473,82 +9208,85 @@
     <w:abstractNumId w:val="2"/>
   </w:num>
   <w:num w:numId="5">
-    <w:abstractNumId w:val="17"/>
+    <w:abstractNumId w:val="18"/>
   </w:num>
   <w:num w:numId="6">
-    <w:abstractNumId w:val="14"/>
+    <w:abstractNumId w:val="15"/>
   </w:num>
   <w:num w:numId="7">
-    <w:abstractNumId w:val="23"/>
+    <w:abstractNumId w:val="24"/>
   </w:num>
   <w:num w:numId="8">
     <w:abstractNumId w:val="3"/>
   </w:num>
   <w:num w:numId="9">
-    <w:abstractNumId w:val="10"/>
+    <w:abstractNumId w:val="11"/>
   </w:num>
   <w:num w:numId="10">
-    <w:abstractNumId w:val="11"/>
+    <w:abstractNumId w:val="12"/>
   </w:num>
   <w:num w:numId="11">
+    <w:abstractNumId w:val="28"/>
+  </w:num>
+  <w:num w:numId="12">
+    <w:abstractNumId w:val="13"/>
+  </w:num>
+  <w:num w:numId="13">
+    <w:abstractNumId w:val="26"/>
+  </w:num>
+  <w:num w:numId="14">
+    <w:abstractNumId w:val="16"/>
+  </w:num>
+  <w:num w:numId="15">
+    <w:abstractNumId w:val="25"/>
+  </w:num>
+  <w:num w:numId="16">
+    <w:abstractNumId w:val="30"/>
+  </w:num>
+  <w:num w:numId="17">
+    <w:abstractNumId w:val="14"/>
+  </w:num>
+  <w:num w:numId="18">
+    <w:abstractNumId w:val="9"/>
+  </w:num>
+  <w:num w:numId="19">
+    <w:abstractNumId w:val="29"/>
+  </w:num>
+  <w:num w:numId="20">
+    <w:abstractNumId w:val="21"/>
+  </w:num>
+  <w:num w:numId="21">
+    <w:abstractNumId w:val="22"/>
+  </w:num>
+  <w:num w:numId="22">
+    <w:abstractNumId w:val="23"/>
+  </w:num>
+  <w:num w:numId="23">
+    <w:abstractNumId w:val="17"/>
+  </w:num>
+  <w:num w:numId="24">
     <w:abstractNumId w:val="27"/>
   </w:num>
-  <w:num w:numId="12">
-    <w:abstractNumId w:val="12"/>
-  </w:num>
-  <w:num w:numId="13">
-    <w:abstractNumId w:val="25"/>
-  </w:num>
-  <w:num w:numId="14">
-    <w:abstractNumId w:val="15"/>
-  </w:num>
-  <w:num w:numId="15">
-    <w:abstractNumId w:val="24"/>
-  </w:num>
-  <w:num w:numId="16">
-    <w:abstractNumId w:val="29"/>
-  </w:num>
-  <w:num w:numId="17">
-    <w:abstractNumId w:val="13"/>
-  </w:num>
-  <w:num w:numId="18">
+  <w:num w:numId="25">
     <w:abstractNumId w:val="8"/>
   </w:num>
-  <w:num w:numId="19">
-    <w:abstractNumId w:val="28"/>
-  </w:num>
-  <w:num w:numId="20">
-    <w:abstractNumId w:val="20"/>
-  </w:num>
-  <w:num w:numId="21">
-    <w:abstractNumId w:val="21"/>
-  </w:num>
-  <w:num w:numId="22">
-    <w:abstractNumId w:val="22"/>
-  </w:num>
-  <w:num w:numId="23">
-    <w:abstractNumId w:val="16"/>
-  </w:num>
-  <w:num w:numId="24">
-    <w:abstractNumId w:val="26"/>
-  </w:num>
-  <w:num w:numId="25">
-    <w:abstractNumId w:val="7"/>
-  </w:num>
   <w:num w:numId="26">
-    <w:abstractNumId w:val="9"/>
+    <w:abstractNumId w:val="10"/>
   </w:num>
   <w:num w:numId="27">
     <w:abstractNumId w:val="0"/>
   </w:num>
   <w:num w:numId="28">
-    <w:abstractNumId w:val="6"/>
+    <w:abstractNumId w:val="7"/>
   </w:num>
   <w:num w:numId="29">
     <w:abstractNumId w:val="4"/>
   </w:num>
   <w:num w:numId="30">
-    <w:abstractNumId w:val="18"/>
+    <w:abstractNumId w:val="19"/>
+  </w:num>
+  <w:num w:numId="31">
+    <w:abstractNumId w:val="6"/>
   </w:num>
   <w:numIdMacAtCleanup w:val="12"/>
 </w:numbering>

</xml_diff>